<commit_message>
first attempt at mainpage, minor edits to pseudo code files
</commit_message>
<xml_diff>
--- a/Pseudocodeattacks.docx
+++ b/Pseudocodeattacks.docx
@@ -31,27 +31,17 @@
         <w:ind w:firstLine="720"/>
       </w:pPr>
       <w:r>
-        <w:t>If (zombies&gt;0</w:t>
-      </w:r>
-      <w:proofErr w:type="gramStart"/>
-      <w:r>
-        <w:t>){</w:t>
-      </w:r>
-      <w:proofErr w:type="gramEnd"/>
-    </w:p>
-    <w:p>
-      <w:r>
-        <w:tab/>
-      </w:r>
-      <w:r>
-        <w:tab/>
-        <w:t>If (gun selected</w:t>
-      </w:r>
-      <w:proofErr w:type="gramStart"/>
-      <w:r>
-        <w:t>){</w:t>
-      </w:r>
-      <w:proofErr w:type="gramEnd"/>
+        <w:t>If (zombies&gt;0){</w:t>
+      </w:r>
+    </w:p>
+    <w:p>
+      <w:r>
+        <w:tab/>
+      </w:r>
+      <w:r>
+        <w:tab/>
+        <w:t>If (gun selected){</w:t>
+      </w:r>
     </w:p>
     <w:p>
       <w:r>
@@ -77,15 +67,7 @@
       </w:r>
       <w:r>
         <w:tab/>
-        <w:t xml:space="preserve">Target </w:t>
-      </w:r>
-      <w:proofErr w:type="gramStart"/>
-      <w:r>
-        <w:t>number  =</w:t>
-      </w:r>
-      <w:proofErr w:type="gramEnd"/>
-      <w:r>
-        <w:t xml:space="preserve"> guns target number</w:t>
+        <w:t>Target number  = guns target number</w:t>
       </w:r>
     </w:p>
     <w:p>
@@ -158,13 +140,8 @@
         <w:ind w:left="720" w:firstLine="720"/>
       </w:pPr>
       <w:r>
-        <w:t>If (Number Obtained&gt;= target number</w:t>
-      </w:r>
-      <w:proofErr w:type="gramStart"/>
-      <w:r>
-        <w:t>){</w:t>
-      </w:r>
-      <w:proofErr w:type="gramEnd"/>
+        <w:t>If (Number Obtained&gt;= target number){</w:t>
+      </w:r>
     </w:p>
     <w:p>
       <w:pPr>
@@ -175,7 +152,7 @@
       </w:r>
       <w:r>
         <w:tab/>
-        <w:t>Zombies-=0</w:t>
+        <w:t>Zombies-=1</w:t>
       </w:r>
     </w:p>
     <w:p>
@@ -183,15 +160,7 @@
         <w:ind w:left="720" w:firstLine="720"/>
       </w:pPr>
       <w:r>
-        <w:t xml:space="preserve">Output text </w:t>
-      </w:r>
-      <w:proofErr w:type="gramStart"/>
-      <w:r>
-        <w:t>“ you</w:t>
-      </w:r>
-      <w:proofErr w:type="gramEnd"/>
-      <w:r>
-        <w:t xml:space="preserve"> rolled a “ + number obtained + “ and killed a zombie”</w:t>
+        <w:t>Output text “ you rolled a “ + number obtained + “ and killed a zombie”</w:t>
       </w:r>
     </w:p>
     <w:p>
@@ -215,15 +184,7 @@
         <w:ind w:left="720" w:firstLine="720"/>
       </w:pPr>
       <w:r>
-        <w:t xml:space="preserve">Output text </w:t>
-      </w:r>
-      <w:proofErr w:type="gramStart"/>
-      <w:r>
-        <w:t>“ you</w:t>
-      </w:r>
-      <w:proofErr w:type="gramEnd"/>
-      <w:r>
-        <w:t xml:space="preserve"> rolled a “ + number obtained + “ and missed a zombie”</w:t>
+        <w:t>Output text “ you rolled a “ + number obtained + “ and missed a zombie”</w:t>
       </w:r>
     </w:p>
     <w:p>
@@ -239,15 +200,7 @@
         <w:ind w:firstLine="720"/>
       </w:pPr>
       <w:r>
-        <w:t xml:space="preserve">Else </w:t>
-      </w:r>
-      <w:proofErr w:type="gramStart"/>
-      <w:r>
-        <w:t>{ output</w:t>
-      </w:r>
-      <w:proofErr w:type="gramEnd"/>
-      <w:r>
-        <w:t xml:space="preserve"> text “there are no zombies to attack”</w:t>
+        <w:t>Else { output text “there are no zombies to attack”</w:t>
       </w:r>
     </w:p>
     <w:p>

</xml_diff>